<commit_message>
improved guidelines and matcher according to the new implementation
</commit_message>
<xml_diff>
--- a/JavaScriptAnnotationTool/guidelines/User Guidelines for the Deontic Statement Annotation Tool.docx
+++ b/JavaScriptAnnotationTool/guidelines/User Guidelines for the Deontic Statement Annotation Tool.docx
@@ -772,7 +772,6 @@
           <w14:ligatures w14:val="none"/>
         </w:rPr>
       </w:pPr>
-      <w:commentRangeStart w:id="0"/>
       <w:r>
         <w:rPr>
           <w:rFonts w:ascii="Times New Roman" w:eastAsia="Times New Roman" w:hAnsi="Times New Roman" w:cs="Times New Roman"/>
@@ -781,13 +780,6 @@
           <w14:ligatures w14:val="none"/>
         </w:rPr>
         <w:t>(Reference: Full Annotation Guidelines provided)</w:t>
-      </w:r>
-      <w:commentRangeEnd w:id="0"/>
-      <w:r>
-        <w:rPr>
-          <w:rStyle w:val="CommentReference"/>
-        </w:rPr>
-        <w:commentReference w:id="0"/>
       </w:r>
     </w:p>
     <w:p>
@@ -913,7 +905,6 @@
           <w14:ligatures w14:val="none"/>
         </w:rPr>
       </w:pPr>
-      <w:commentRangeStart w:id="1"/>
       <w:r>
         <w:rPr>
           <w:rFonts w:ascii="Times New Roman" w:eastAsia="Times New Roman" w:hAnsi="Times New Roman" w:cs="Times New Roman"/>
@@ -926,13 +917,6 @@
           <w14:ligatures w14:val="none"/>
         </w:rPr>
         <w:t>Step-by-Step: How to Use the Tool</w:t>
-      </w:r>
-      <w:commentRangeEnd w:id="1"/>
-      <w:r>
-        <w:rPr>
-          <w:rStyle w:val="CommentReference"/>
-        </w:rPr>
-        <w:commentReference w:id="1"/>
       </w:r>
     </w:p>
     <w:p>
@@ -1994,7 +1978,7 @@
           <w14:ligatures w14:val="none"/>
         </w:rPr>
         <w:drawing>
-          <wp:anchor distT="0" distB="0" distL="114300" distR="114300" simplePos="0" relativeHeight="251659264" behindDoc="1" locked="0" layoutInCell="1" allowOverlap="1" wp14:anchorId="6AA996CA" wp14:editId="25AB2BA7">
+          <wp:anchor distT="0" distB="0" distL="114300" distR="114300" simplePos="0" relativeHeight="251659264" behindDoc="1" locked="0" layoutInCell="1" allowOverlap="1" wp14:anchorId="6AA996CA" wp14:editId="4B97B499">
             <wp:simplePos x="0" y="0"/>
             <wp:positionH relativeFrom="column">
               <wp:posOffset>-510540</wp:posOffset>
@@ -2017,7 +2001,7 @@
                     <pic:cNvPicPr/>
                   </pic:nvPicPr>
                   <pic:blipFill>
-                    <a:blip r:embed="rId9" cstate="print">
+                    <a:blip r:embed="rId5" cstate="print">
                       <a:extLst>
                         <a:ext uri="{28A0092B-C50C-407E-A947-70E740481C1C}">
                           <a14:useLocalDpi xmlns:a14="http://schemas.microsoft.com/office/drawing/2010/main" val="0"/>
@@ -2392,7 +2376,7 @@
         </w:rPr>
         <w:lastRenderedPageBreak/>
         <w:drawing>
-          <wp:anchor distT="0" distB="0" distL="114300" distR="114300" simplePos="0" relativeHeight="251660288" behindDoc="0" locked="0" layoutInCell="1" allowOverlap="1" wp14:anchorId="4082DFBF" wp14:editId="75E9CEB0">
+          <wp:anchor distT="0" distB="0" distL="114300" distR="114300" simplePos="0" relativeHeight="251660288" behindDoc="0" locked="0" layoutInCell="1" allowOverlap="1" wp14:anchorId="4082DFBF" wp14:editId="513A7B44">
             <wp:simplePos x="0" y="0"/>
             <wp:positionH relativeFrom="margin">
               <wp:align>center</wp:align>
@@ -2415,7 +2399,7 @@
                     <pic:cNvPicPr/>
                   </pic:nvPicPr>
                   <pic:blipFill>
-                    <a:blip r:embed="rId10" cstate="print">
+                    <a:blip r:embed="rId6" cstate="print">
                       <a:extLst>
                         <a:ext uri="{28A0092B-C50C-407E-A947-70E740481C1C}">
                           <a14:useLocalDpi xmlns:a14="http://schemas.microsoft.com/office/drawing/2010/main" val="0"/>
@@ -2734,7 +2718,7 @@
           <w14:ligatures w14:val="none"/>
         </w:rPr>
         <w:drawing>
-          <wp:anchor distT="0" distB="0" distL="114300" distR="114300" simplePos="0" relativeHeight="251661312" behindDoc="0" locked="0" layoutInCell="1" allowOverlap="1" wp14:anchorId="45F100B8" wp14:editId="545C59B1">
+          <wp:anchor distT="0" distB="0" distL="114300" distR="114300" simplePos="0" relativeHeight="251661312" behindDoc="0" locked="0" layoutInCell="1" allowOverlap="1" wp14:anchorId="45F100B8" wp14:editId="5DDF0E75">
             <wp:simplePos x="0" y="0"/>
             <wp:positionH relativeFrom="margin">
               <wp:align>center</wp:align>
@@ -2757,7 +2741,7 @@
                     <pic:cNvPicPr/>
                   </pic:nvPicPr>
                   <pic:blipFill>
-                    <a:blip r:embed="rId11" cstate="print">
+                    <a:blip r:embed="rId7" cstate="print">
                       <a:extLst>
                         <a:ext uri="{28A0092B-C50C-407E-A947-70E740481C1C}">
                           <a14:useLocalDpi xmlns:a14="http://schemas.microsoft.com/office/drawing/2010/main" val="0"/>
@@ -3517,64 +3501,6 @@
     </w:sectPr>
   </w:body>
 </w:document>
-</file>
-
-<file path=word/comments.xml><?xml version="1.0" encoding="utf-8"?>
-<w:comments xmlns:wpc="http://schemas.microsoft.com/office/word/2010/wordprocessingCanvas" xmlns:cx="http://schemas.microsoft.com/office/drawing/2014/chartex" xmlns:cx1="http://schemas.microsoft.com/office/drawing/2015/9/8/chartex" xmlns:cx2="http://schemas.microsoft.com/office/drawing/2015/10/21/chartex" xmlns:cx3="http://schemas.microsoft.com/office/drawing/2016/5/9/chartex" xmlns:cx4="http://schemas.microsoft.com/office/drawing/2016/5/10/chartex" xmlns:cx5="http://schemas.microsoft.com/office/drawing/2016/5/11/chartex" xmlns:cx6="http://schemas.microsoft.com/office/drawing/2016/5/12/chartex" xmlns:cx7="http://schemas.microsoft.com/office/drawing/2016/5/13/chartex" xmlns:cx8="http://schemas.microsoft.com/office/drawing/2016/5/14/chartex" xmlns:mc="http://schemas.openxmlformats.org/markup-compatibility/2006" xmlns:aink="http://schemas.microsoft.com/office/drawing/2016/ink" xmlns:am3d="http://schemas.microsoft.com/office/drawing/2017/model3d" xmlns:o="urn:schemas-microsoft-com:office:office" xmlns:oel="http://schemas.microsoft.com/office/2019/extlst" xmlns:r="http://schemas.openxmlformats.org/officeDocument/2006/relationships" xmlns:m="http://schemas.openxmlformats.org/officeDocument/2006/math" xmlns:v="urn:schemas-microsoft-com:vml" xmlns:wp14="http://schemas.microsoft.com/office/word/2010/wordprocessingDrawing" xmlns:wp="http://schemas.openxmlformats.org/drawingml/2006/wordprocessingDrawing" xmlns:w10="urn:schemas-microsoft-com:office:word" xmlns:w="http://schemas.openxmlformats.org/wordprocessingml/2006/main" xmlns:w14="http://schemas.microsoft.com/office/word/2010/wordml" xmlns:w15="http://schemas.microsoft.com/office/word/2012/wordml" xmlns:w16cex="http://schemas.microsoft.com/office/word/2018/wordml/cex" xmlns:w16cid="http://schemas.microsoft.com/office/word/2016/wordml/cid" xmlns:w16="http://schemas.microsoft.com/office/word/2018/wordml" xmlns:w16sdtdh="http://schemas.microsoft.com/office/word/2020/wordml/sdtdatahash" xmlns:w16se="http://schemas.microsoft.com/office/word/2015/wordml/symex" xmlns:wpg="http://schemas.microsoft.com/office/word/2010/wordprocessingGroup" xmlns:wpi="http://schemas.microsoft.com/office/word/2010/wordprocessingInk" xmlns:wne="http://schemas.microsoft.com/office/word/2006/wordml" xmlns:wps="http://schemas.microsoft.com/office/word/2010/wordprocessingShape" mc:Ignorable="w14 w15 w16se w16cid w16 w16cex w16sdtdh wp14">
-  <w:comment w:id="0" w:author="Livio Robaldo" w:date="2025-04-28T14:40:00Z" w:initials="LR">
-    <w:p>
-      <w:pPr>
-        <w:pStyle w:val="CommentText"/>
-      </w:pPr>
-      <w:r>
-        <w:rPr>
-          <w:rStyle w:val="CommentReference"/>
-        </w:rPr>
-        <w:annotationRef/>
-      </w:r>
-      <w:r>
-        <w:t>What does this mean?</w:t>
-      </w:r>
-    </w:p>
-  </w:comment>
-  <w:comment w:id="1" w:author="Livio Robaldo" w:date="2025-04-28T15:16:00Z" w:initials="LR">
-    <w:p>
-      <w:pPr>
-        <w:pStyle w:val="CommentText"/>
-      </w:pPr>
-      <w:r>
-        <w:rPr>
-          <w:rStyle w:val="CommentReference"/>
-        </w:rPr>
-        <w:annotationRef/>
-      </w:r>
-      <w:r>
-        <w:t>Put this in a new page</w:t>
-      </w:r>
-    </w:p>
-  </w:comment>
-</w:comments>
-</file>
-
-<file path=word/commentsExtended.xml><?xml version="1.0" encoding="utf-8"?>
-<w15:commentsEx xmlns:wpc="http://schemas.microsoft.com/office/word/2010/wordprocessingCanvas" xmlns:cx="http://schemas.microsoft.com/office/drawing/2014/chartex" xmlns:cx1="http://schemas.microsoft.com/office/drawing/2015/9/8/chartex" xmlns:cx2="http://schemas.microsoft.com/office/drawing/2015/10/21/chartex" xmlns:cx3="http://schemas.microsoft.com/office/drawing/2016/5/9/chartex" xmlns:cx4="http://schemas.microsoft.com/office/drawing/2016/5/10/chartex" xmlns:cx5="http://schemas.microsoft.com/office/drawing/2016/5/11/chartex" xmlns:cx6="http://schemas.microsoft.com/office/drawing/2016/5/12/chartex" xmlns:cx7="http://schemas.microsoft.com/office/drawing/2016/5/13/chartex" xmlns:cx8="http://schemas.microsoft.com/office/drawing/2016/5/14/chartex" xmlns:mc="http://schemas.openxmlformats.org/markup-compatibility/2006" xmlns:aink="http://schemas.microsoft.com/office/drawing/2016/ink" xmlns:am3d="http://schemas.microsoft.com/office/drawing/2017/model3d" xmlns:o="urn:schemas-microsoft-com:office:office" xmlns:oel="http://schemas.microsoft.com/office/2019/extlst" xmlns:r="http://schemas.openxmlformats.org/officeDocument/2006/relationships" xmlns:m="http://schemas.openxmlformats.org/officeDocument/2006/math" xmlns:v="urn:schemas-microsoft-com:vml" xmlns:wp14="http://schemas.microsoft.com/office/word/2010/wordprocessingDrawing" xmlns:wp="http://schemas.openxmlformats.org/drawingml/2006/wordprocessingDrawing" xmlns:w10="urn:schemas-microsoft-com:office:word" xmlns:w="http://schemas.openxmlformats.org/wordprocessingml/2006/main" xmlns:w14="http://schemas.microsoft.com/office/word/2010/wordml" xmlns:w15="http://schemas.microsoft.com/office/word/2012/wordml" xmlns:w16cex="http://schemas.microsoft.com/office/word/2018/wordml/cex" xmlns:w16cid="http://schemas.microsoft.com/office/word/2016/wordml/cid" xmlns:w16="http://schemas.microsoft.com/office/word/2018/wordml" xmlns:w16sdtdh="http://schemas.microsoft.com/office/word/2020/wordml/sdtdatahash" xmlns:w16se="http://schemas.microsoft.com/office/word/2015/wordml/symex" xmlns:wpg="http://schemas.microsoft.com/office/word/2010/wordprocessingGroup" xmlns:wpi="http://schemas.microsoft.com/office/word/2010/wordprocessingInk" xmlns:wne="http://schemas.microsoft.com/office/word/2006/wordml" xmlns:wps="http://schemas.microsoft.com/office/word/2010/wordprocessingShape" mc:Ignorable="w14 w15 w16se w16cid w16 w16cex w16sdtdh wp14">
-  <w15:commentEx w15:paraId="066913D7" w15:done="0"/>
-  <w15:commentEx w15:paraId="082ADE93" w15:done="0"/>
-</w15:commentsEx>
-</file>
-
-<file path=word/commentsExtensible.xml><?xml version="1.0" encoding="utf-8"?>
-<w16cex:commentsExtensible xmlns:wpc="http://schemas.microsoft.com/office/word/2010/wordprocessingCanvas" xmlns:cx="http://schemas.microsoft.com/office/drawing/2014/chartex" xmlns:cx1="http://schemas.microsoft.com/office/drawing/2015/9/8/chartex" xmlns:cx2="http://schemas.microsoft.com/office/drawing/2015/10/21/chartex" xmlns:cx3="http://schemas.microsoft.com/office/drawing/2016/5/9/chartex" xmlns:cx4="http://schemas.microsoft.com/office/drawing/2016/5/10/chartex" xmlns:cx5="http://schemas.microsoft.com/office/drawing/2016/5/11/chartex" xmlns:cx6="http://schemas.microsoft.com/office/drawing/2016/5/12/chartex" xmlns:cx7="http://schemas.microsoft.com/office/drawing/2016/5/13/chartex" xmlns:cx8="http://schemas.microsoft.com/office/drawing/2016/5/14/chartex" xmlns:mc="http://schemas.openxmlformats.org/markup-compatibility/2006" xmlns:aink="http://schemas.microsoft.com/office/drawing/2016/ink" xmlns:am3d="http://schemas.microsoft.com/office/drawing/2017/model3d" xmlns:o="urn:schemas-microsoft-com:office:office" xmlns:oel="http://schemas.microsoft.com/office/2019/extlst" xmlns:r="http://schemas.openxmlformats.org/officeDocument/2006/relationships" xmlns:m="http://schemas.openxmlformats.org/officeDocument/2006/math" xmlns:v="urn:schemas-microsoft-com:vml" xmlns:wp14="http://schemas.microsoft.com/office/word/2010/wordprocessingDrawing" xmlns:wp="http://schemas.openxmlformats.org/drawingml/2006/wordprocessingDrawing" xmlns:w10="urn:schemas-microsoft-com:office:word" xmlns:w="http://schemas.openxmlformats.org/wordprocessingml/2006/main" xmlns:w14="http://schemas.microsoft.com/office/word/2010/wordml" xmlns:w15="http://schemas.microsoft.com/office/word/2012/wordml" xmlns:w16cex="http://schemas.microsoft.com/office/word/2018/wordml/cex" xmlns:w16cid="http://schemas.microsoft.com/office/word/2016/wordml/cid" xmlns:w16="http://schemas.microsoft.com/office/word/2018/wordml" xmlns:w16sdtdh="http://schemas.microsoft.com/office/word/2020/wordml/sdtdatahash" xmlns:w16se="http://schemas.microsoft.com/office/word/2015/wordml/symex" xmlns:wpg="http://schemas.microsoft.com/office/word/2010/wordprocessingGroup" xmlns:wpi="http://schemas.microsoft.com/office/word/2010/wordprocessingInk" xmlns:wne="http://schemas.microsoft.com/office/word/2006/wordml" xmlns:wps="http://schemas.microsoft.com/office/word/2010/wordprocessingShape" mc:Ignorable="w14 w15 w16se w16cid w16 w16cex w16sdtdh wp14">
-  <w16cex:commentExtensible w16cex:durableId="154442C2" w16cex:dateUtc="2025-04-28T13:40:00Z"/>
-  <w16cex:commentExtensible w16cex:durableId="775A25CC" w16cex:dateUtc="2025-04-28T14:16:00Z"/>
-</w16cex:commentsExtensible>
-</file>
-
-<file path=word/commentsIds.xml><?xml version="1.0" encoding="utf-8"?>
-<w16cid:commentsIds xmlns:wpc="http://schemas.microsoft.com/office/word/2010/wordprocessingCanvas" xmlns:cx="http://schemas.microsoft.com/office/drawing/2014/chartex" xmlns:cx1="http://schemas.microsoft.com/office/drawing/2015/9/8/chartex" xmlns:cx2="http://schemas.microsoft.com/office/drawing/2015/10/21/chartex" xmlns:cx3="http://schemas.microsoft.com/office/drawing/2016/5/9/chartex" xmlns:cx4="http://schemas.microsoft.com/office/drawing/2016/5/10/chartex" xmlns:cx5="http://schemas.microsoft.com/office/drawing/2016/5/11/chartex" xmlns:cx6="http://schemas.microsoft.com/office/drawing/2016/5/12/chartex" xmlns:cx7="http://schemas.microsoft.com/office/drawing/2016/5/13/chartex" xmlns:cx8="http://schemas.microsoft.com/office/drawing/2016/5/14/chartex" xmlns:mc="http://schemas.openxmlformats.org/markup-compatibility/2006" xmlns:aink="http://schemas.microsoft.com/office/drawing/2016/ink" xmlns:am3d="http://schemas.microsoft.com/office/drawing/2017/model3d" xmlns:o="urn:schemas-microsoft-com:office:office" xmlns:oel="http://schemas.microsoft.com/office/2019/extlst" xmlns:r="http://schemas.openxmlformats.org/officeDocument/2006/relationships" xmlns:m="http://schemas.openxmlformats.org/officeDocument/2006/math" xmlns:v="urn:schemas-microsoft-com:vml" xmlns:wp14="http://schemas.microsoft.com/office/word/2010/wordprocessingDrawing" xmlns:wp="http://schemas.openxmlformats.org/drawingml/2006/wordprocessingDrawing" xmlns:w10="urn:schemas-microsoft-com:office:word" xmlns:w="http://schemas.openxmlformats.org/wordprocessingml/2006/main" xmlns:w14="http://schemas.microsoft.com/office/word/2010/wordml" xmlns:w15="http://schemas.microsoft.com/office/word/2012/wordml" xmlns:w16cex="http://schemas.microsoft.com/office/word/2018/wordml/cex" xmlns:w16cid="http://schemas.microsoft.com/office/word/2016/wordml/cid" xmlns:w16="http://schemas.microsoft.com/office/word/2018/wordml" xmlns:w16sdtdh="http://schemas.microsoft.com/office/word/2020/wordml/sdtdatahash" xmlns:w16se="http://schemas.microsoft.com/office/word/2015/wordml/symex" xmlns:wpg="http://schemas.microsoft.com/office/word/2010/wordprocessingGroup" xmlns:wpi="http://schemas.microsoft.com/office/word/2010/wordprocessingInk" xmlns:wne="http://schemas.microsoft.com/office/word/2006/wordml" xmlns:wps="http://schemas.microsoft.com/office/word/2010/wordprocessingShape" mc:Ignorable="w14 w15 w16se w16cid w16 w16cex w16sdtdh wp14">
-  <w16cid:commentId w16cid:paraId="066913D7" w16cid:durableId="154442C2"/>
-  <w16cid:commentId w16cid:paraId="082ADE93" w16cid:durableId="775A25CC"/>
-</w16cid:commentsIds>
 </file>
 
 <file path=word/numbering.xml><?xml version="1.0" encoding="utf-8"?>
@@ -5556,14 +5482,6 @@
     <w:abstractNumId w:val="3"/>
   </w:num>
 </w:numbering>
-</file>
-
-<file path=word/people.xml><?xml version="1.0" encoding="utf-8"?>
-<w15:people xmlns:wpc="http://schemas.microsoft.com/office/word/2010/wordprocessingCanvas" xmlns:cx="http://schemas.microsoft.com/office/drawing/2014/chartex" xmlns:cx1="http://schemas.microsoft.com/office/drawing/2015/9/8/chartex" xmlns:cx2="http://schemas.microsoft.com/office/drawing/2015/10/21/chartex" xmlns:cx3="http://schemas.microsoft.com/office/drawing/2016/5/9/chartex" xmlns:cx4="http://schemas.microsoft.com/office/drawing/2016/5/10/chartex" xmlns:cx5="http://schemas.microsoft.com/office/drawing/2016/5/11/chartex" xmlns:cx6="http://schemas.microsoft.com/office/drawing/2016/5/12/chartex" xmlns:cx7="http://schemas.microsoft.com/office/drawing/2016/5/13/chartex" xmlns:cx8="http://schemas.microsoft.com/office/drawing/2016/5/14/chartex" xmlns:mc="http://schemas.openxmlformats.org/markup-compatibility/2006" xmlns:aink="http://schemas.microsoft.com/office/drawing/2016/ink" xmlns:am3d="http://schemas.microsoft.com/office/drawing/2017/model3d" xmlns:o="urn:schemas-microsoft-com:office:office" xmlns:oel="http://schemas.microsoft.com/office/2019/extlst" xmlns:r="http://schemas.openxmlformats.org/officeDocument/2006/relationships" xmlns:m="http://schemas.openxmlformats.org/officeDocument/2006/math" xmlns:v="urn:schemas-microsoft-com:vml" xmlns:wp14="http://schemas.microsoft.com/office/word/2010/wordprocessingDrawing" xmlns:wp="http://schemas.openxmlformats.org/drawingml/2006/wordprocessingDrawing" xmlns:w10="urn:schemas-microsoft-com:office:word" xmlns:w="http://schemas.openxmlformats.org/wordprocessingml/2006/main" xmlns:w14="http://schemas.microsoft.com/office/word/2010/wordml" xmlns:w15="http://schemas.microsoft.com/office/word/2012/wordml" xmlns:w16cex="http://schemas.microsoft.com/office/word/2018/wordml/cex" xmlns:w16cid="http://schemas.microsoft.com/office/word/2016/wordml/cid" xmlns:w16="http://schemas.microsoft.com/office/word/2018/wordml" xmlns:w16sdtdh="http://schemas.microsoft.com/office/word/2020/wordml/sdtdatahash" xmlns:w16se="http://schemas.microsoft.com/office/word/2015/wordml/symex" xmlns:wpg="http://schemas.microsoft.com/office/word/2010/wordprocessingGroup" xmlns:wpi="http://schemas.microsoft.com/office/word/2010/wordprocessingInk" xmlns:wne="http://schemas.microsoft.com/office/word/2006/wordml" xmlns:wps="http://schemas.microsoft.com/office/word/2010/wordprocessingShape" mc:Ignorable="w14 w15 w16se w16cid w16 w16cex w16sdtdh wp14">
-  <w15:person w15:author="Livio Robaldo">
-    <w15:presenceInfo w15:providerId="AD" w15:userId="S::livio.robaldo@Swansea.ac.uk::ad6289c4-0dab-4e0b-9f89-64f034ef44d2"/>
-  </w15:person>
-</w15:people>
 </file>
 
 <file path=word/styles.xml><?xml version="1.0" encoding="utf-8"?>

</xml_diff>